<commit_message>
Minor change to report
</commit_message>
<xml_diff>
--- a/Report.docx
+++ b/Report.docx
@@ -3836,16 +3836,8 @@
         <w:rPr>
           <w:rFonts w:eastAsiaTheme="minorEastAsia"/>
         </w:rPr>
-        <w:t>Runge–</w:t>
+        <w:t>Runge–Kutta</w:t>
       </w:r>
-      <w:proofErr w:type="spellStart"/>
-      <w:r>
-        <w:rPr>
-          <w:rFonts w:eastAsiaTheme="minorEastAsia"/>
-        </w:rPr>
-        <w:t>Kutta</w:t>
-      </w:r>
-      <w:proofErr w:type="spellEnd"/>
       <w:r>
         <w:rPr>
           <w:rFonts w:eastAsiaTheme="minorEastAsia"/>
@@ -5633,15 +5625,7 @@
         <w:t xml:space="preserve"> Butcher’s</w:t>
       </w:r>
       <w:r>
-        <w:t xml:space="preserve"> Runge-</w:t>
-      </w:r>
-      <w:proofErr w:type="spellStart"/>
-      <w:r>
-        <w:t>Kutta</w:t>
-      </w:r>
-      <w:proofErr w:type="spellEnd"/>
-      <w:r>
-        <w:t xml:space="preserve"> (</w:t>
+        <w:t xml:space="preserve"> Runge-Kutta (</w:t>
       </w:r>
       <w:r>
         <w:t>6</w:t>
@@ -7083,15 +7067,7 @@
                   <w:sz w:val="24"/>
                   <w:szCs w:val="24"/>
                 </w:rPr>
-                <m:t>+</m:t>
-              </m:r>
-              <m:r>
-                <w:rPr>
-                  <w:rFonts w:ascii="Cambria Math" w:hAnsi="Cambria Math"/>
-                  <w:sz w:val="24"/>
-                  <w:szCs w:val="24"/>
-                </w:rPr>
-                <m:t>32</m:t>
+                <m:t>+32</m:t>
               </m:r>
               <m:sSub>
                 <m:sSubPr>
@@ -7758,8 +7734,8 @@
                 </w:rPr>
                 <m:t>+</m:t>
               </m:r>
-              <m:f>
-                <m:fPr>
+              <m:d>
+                <m:dPr>
                   <m:ctrlPr>
                     <w:rPr>
                       <w:rFonts w:ascii="Cambria Math" w:hAnsi="Cambria Math"/>
@@ -7768,140 +7744,146 @@
                       <w:szCs w:val="24"/>
                     </w:rPr>
                   </m:ctrlPr>
-                </m:fPr>
-                <m:num>
-                  <m:r>
-                    <w:rPr>
-                      <w:rFonts w:ascii="Cambria Math" w:hAnsi="Cambria Math"/>
-                      <w:sz w:val="24"/>
-                      <w:szCs w:val="24"/>
-                    </w:rPr>
-                    <m:t>1</m:t>
-                  </m:r>
-                </m:num>
-                <m:den>
-                  <m:r>
-                    <w:rPr>
-                      <w:rFonts w:ascii="Cambria Math" w:hAnsi="Cambria Math"/>
-                      <w:sz w:val="24"/>
-                      <w:szCs w:val="24"/>
-                    </w:rPr>
-                    <m:t>8</m:t>
-                  </m:r>
-                </m:den>
-              </m:f>
-              <m:sSub>
-                <m:sSubPr>
-                  <m:ctrlPr>
-                    <w:rPr>
-                      <w:rFonts w:ascii="Cambria Math" w:hAnsi="Cambria Math"/>
-                      <w:i/>
-                      <w:sz w:val="24"/>
-                      <w:szCs w:val="24"/>
-                    </w:rPr>
-                  </m:ctrlPr>
-                </m:sSubPr>
+                </m:dPr>
                 <m:e>
-                  <m:r>
-                    <w:rPr>
-                      <w:rFonts w:ascii="Cambria Math" w:hAnsi="Cambria Math"/>
-                      <w:sz w:val="24"/>
-                      <w:szCs w:val="24"/>
-                    </w:rPr>
-                    <m:t>k</m:t>
-                  </m:r>
+                  <m:f>
+                    <m:fPr>
+                      <m:ctrlPr>
+                        <w:rPr>
+                          <w:rFonts w:ascii="Cambria Math" w:hAnsi="Cambria Math"/>
+                          <w:i/>
+                          <w:sz w:val="24"/>
+                          <w:szCs w:val="24"/>
+                        </w:rPr>
+                      </m:ctrlPr>
+                    </m:fPr>
+                    <m:num>
+                      <m:r>
+                        <w:rPr>
+                          <w:rFonts w:ascii="Cambria Math" w:hAnsi="Cambria Math"/>
+                          <w:sz w:val="24"/>
+                          <w:szCs w:val="24"/>
+                        </w:rPr>
+                        <m:t>1</m:t>
+                      </m:r>
+                    </m:num>
+                    <m:den>
+                      <m:r>
+                        <w:rPr>
+                          <w:rFonts w:ascii="Cambria Math" w:hAnsi="Cambria Math"/>
+                          <w:sz w:val="24"/>
+                          <w:szCs w:val="24"/>
+                        </w:rPr>
+                        <m:t>8</m:t>
+                      </m:r>
+                    </m:den>
+                  </m:f>
+                  <m:sSub>
+                    <m:sSubPr>
+                      <m:ctrlPr>
+                        <w:rPr>
+                          <w:rFonts w:ascii="Cambria Math" w:hAnsi="Cambria Math"/>
+                          <w:i/>
+                          <w:sz w:val="24"/>
+                          <w:szCs w:val="24"/>
+                        </w:rPr>
+                      </m:ctrlPr>
+                    </m:sSubPr>
+                    <m:e>
+                      <m:r>
+                        <w:rPr>
+                          <w:rFonts w:ascii="Cambria Math" w:hAnsi="Cambria Math"/>
+                          <w:sz w:val="24"/>
+                          <w:szCs w:val="24"/>
+                        </w:rPr>
+                        <m:t>k</m:t>
+                      </m:r>
+                    </m:e>
+                    <m:sub>
+                      <m:r>
+                        <w:rPr>
+                          <w:rFonts w:ascii="Cambria Math" w:hAnsi="Cambria Math"/>
+                          <w:sz w:val="24"/>
+                          <w:szCs w:val="24"/>
+                        </w:rPr>
+                        <m:t>1</m:t>
+                      </m:r>
+                    </m:sub>
+                  </m:sSub>
+                  <m:r>
+                    <w:rPr>
+                      <w:rFonts w:ascii="Cambria Math" w:hAnsi="Cambria Math"/>
+                      <w:sz w:val="24"/>
+                      <w:szCs w:val="24"/>
+                    </w:rPr>
+                    <m:t>+</m:t>
+                  </m:r>
+                  <m:f>
+                    <m:fPr>
+                      <m:ctrlPr>
+                        <w:rPr>
+                          <w:rFonts w:ascii="Cambria Math" w:hAnsi="Cambria Math"/>
+                          <w:i/>
+                          <w:sz w:val="24"/>
+                          <w:szCs w:val="24"/>
+                        </w:rPr>
+                      </m:ctrlPr>
+                    </m:fPr>
+                    <m:num>
+                      <m:r>
+                        <w:rPr>
+                          <w:rFonts w:ascii="Cambria Math" w:hAnsi="Cambria Math"/>
+                          <w:sz w:val="24"/>
+                          <w:szCs w:val="24"/>
+                        </w:rPr>
+                        <m:t>1</m:t>
+                      </m:r>
+                    </m:num>
+                    <m:den>
+                      <m:r>
+                        <w:rPr>
+                          <w:rFonts w:ascii="Cambria Math" w:hAnsi="Cambria Math"/>
+                          <w:sz w:val="24"/>
+                          <w:szCs w:val="24"/>
+                        </w:rPr>
+                        <m:t>8</m:t>
+                      </m:r>
+                    </m:den>
+                  </m:f>
+                  <m:sSub>
+                    <m:sSubPr>
+                      <m:ctrlPr>
+                        <w:rPr>
+                          <w:rFonts w:ascii="Cambria Math" w:hAnsi="Cambria Math"/>
+                          <w:i/>
+                          <w:sz w:val="24"/>
+                          <w:szCs w:val="24"/>
+                        </w:rPr>
+                      </m:ctrlPr>
+                    </m:sSubPr>
+                    <m:e>
+                      <m:r>
+                        <w:rPr>
+                          <w:rFonts w:ascii="Cambria Math" w:hAnsi="Cambria Math"/>
+                          <w:sz w:val="24"/>
+                          <w:szCs w:val="24"/>
+                        </w:rPr>
+                        <m:t>k</m:t>
+                      </m:r>
+                    </m:e>
+                    <m:sub>
+                      <m:r>
+                        <w:rPr>
+                          <w:rFonts w:ascii="Cambria Math" w:hAnsi="Cambria Math"/>
+                          <w:sz w:val="24"/>
+                          <w:szCs w:val="24"/>
+                        </w:rPr>
+                        <m:t>2</m:t>
+                      </m:r>
+                    </m:sub>
+                  </m:sSub>
                 </m:e>
-                <m:sub>
-                  <m:r>
-                    <w:rPr>
-                      <w:rFonts w:ascii="Cambria Math" w:hAnsi="Cambria Math"/>
-                      <w:sz w:val="24"/>
-                      <w:szCs w:val="24"/>
-                    </w:rPr>
-                    <m:t>1</m:t>
-                  </m:r>
-                </m:sub>
-              </m:sSub>
-              <m:r>
-                <w:rPr>
-                  <w:rFonts w:ascii="Cambria Math" w:hAnsi="Cambria Math"/>
-                  <w:sz w:val="24"/>
-                  <w:szCs w:val="24"/>
-                </w:rPr>
-                <m:t>h</m:t>
-              </m:r>
-              <m:r>
-                <w:rPr>
-                  <w:rFonts w:ascii="Cambria Math" w:hAnsi="Cambria Math"/>
-                  <w:sz w:val="24"/>
-                  <w:szCs w:val="24"/>
-                </w:rPr>
-                <m:t>+</m:t>
-              </m:r>
-              <m:f>
-                <m:fPr>
-                  <m:ctrlPr>
-                    <w:rPr>
-                      <w:rFonts w:ascii="Cambria Math" w:hAnsi="Cambria Math"/>
-                      <w:i/>
-                      <w:sz w:val="24"/>
-                      <w:szCs w:val="24"/>
-                    </w:rPr>
-                  </m:ctrlPr>
-                </m:fPr>
-                <m:num>
-                  <m:r>
-                    <w:rPr>
-                      <w:rFonts w:ascii="Cambria Math" w:hAnsi="Cambria Math"/>
-                      <w:sz w:val="24"/>
-                      <w:szCs w:val="24"/>
-                    </w:rPr>
-                    <m:t>1</m:t>
-                  </m:r>
-                </m:num>
-                <m:den>
-                  <m:r>
-                    <w:rPr>
-                      <w:rFonts w:ascii="Cambria Math" w:hAnsi="Cambria Math"/>
-                      <w:sz w:val="24"/>
-                      <w:szCs w:val="24"/>
-                    </w:rPr>
-                    <m:t>8</m:t>
-                  </m:r>
-                </m:den>
-              </m:f>
-              <m:sSub>
-                <m:sSubPr>
-                  <m:ctrlPr>
-                    <w:rPr>
-                      <w:rFonts w:ascii="Cambria Math" w:hAnsi="Cambria Math"/>
-                      <w:i/>
-                      <w:sz w:val="24"/>
-                      <w:szCs w:val="24"/>
-                    </w:rPr>
-                  </m:ctrlPr>
-                </m:sSubPr>
-                <m:e>
-                  <m:r>
-                    <w:rPr>
-                      <w:rFonts w:ascii="Cambria Math" w:hAnsi="Cambria Math"/>
-                      <w:sz w:val="24"/>
-                      <w:szCs w:val="24"/>
-                    </w:rPr>
-                    <m:t>k</m:t>
-                  </m:r>
-                </m:e>
-                <m:sub>
-                  <m:r>
-                    <w:rPr>
-                      <w:rFonts w:ascii="Cambria Math" w:hAnsi="Cambria Math"/>
-                      <w:sz w:val="24"/>
-                      <w:szCs w:val="24"/>
-                    </w:rPr>
-                    <m:t>2</m:t>
-                  </m:r>
-                </m:sub>
-              </m:sSub>
+              </m:d>
               <m:r>
                 <w:rPr>
                   <w:rFonts w:ascii="Cambria Math" w:hAnsi="Cambria Math"/>
@@ -8095,10 +8077,10 @@
                   <w:sz w:val="24"/>
                   <w:szCs w:val="24"/>
                 </w:rPr>
-                <m:t>-</m:t>
-              </m:r>
-              <m:f>
-                <m:fPr>
+                <m:t>+</m:t>
+              </m:r>
+              <m:d>
+                <m:dPr>
                   <m:ctrlPr>
                     <w:rPr>
                       <w:rFonts w:ascii="Cambria Math" w:hAnsi="Cambria Math"/>
@@ -8107,39 +8089,7 @@
                       <w:szCs w:val="24"/>
                     </w:rPr>
                   </m:ctrlPr>
-                </m:fPr>
-                <m:num>
-                  <m:r>
-                    <w:rPr>
-                      <w:rFonts w:ascii="Cambria Math" w:hAnsi="Cambria Math"/>
-                      <w:sz w:val="24"/>
-                      <w:szCs w:val="24"/>
-                    </w:rPr>
-                    <m:t>1</m:t>
-                  </m:r>
-                </m:num>
-                <m:den>
-                  <m:r>
-                    <w:rPr>
-                      <w:rFonts w:ascii="Cambria Math" w:hAnsi="Cambria Math"/>
-                      <w:sz w:val="24"/>
-                      <w:szCs w:val="24"/>
-                    </w:rPr>
-                    <m:t>2</m:t>
-                  </m:r>
-                </m:den>
-              </m:f>
-              <m:sSub>
-                <m:sSubPr>
-                  <m:ctrlPr>
-                    <w:rPr>
-                      <w:rFonts w:ascii="Cambria Math" w:hAnsi="Cambria Math"/>
-                      <w:i/>
-                      <w:sz w:val="24"/>
-                      <w:szCs w:val="24"/>
-                    </w:rPr>
-                  </m:ctrlPr>
-                </m:sSubPr>
+                </m:dPr>
                 <m:e>
                   <m:r>
                     <w:rPr>
@@ -8147,60 +8097,114 @@
                       <w:sz w:val="24"/>
                       <w:szCs w:val="24"/>
                     </w:rPr>
-                    <m:t>k</m:t>
-                  </m:r>
+                    <m:t>-</m:t>
+                  </m:r>
+                  <m:f>
+                    <m:fPr>
+                      <m:ctrlPr>
+                        <w:rPr>
+                          <w:rFonts w:ascii="Cambria Math" w:hAnsi="Cambria Math"/>
+                          <w:i/>
+                          <w:sz w:val="24"/>
+                          <w:szCs w:val="24"/>
+                        </w:rPr>
+                      </m:ctrlPr>
+                    </m:fPr>
+                    <m:num>
+                      <m:r>
+                        <w:rPr>
+                          <w:rFonts w:ascii="Cambria Math" w:hAnsi="Cambria Math"/>
+                          <w:sz w:val="24"/>
+                          <w:szCs w:val="24"/>
+                        </w:rPr>
+                        <m:t>1</m:t>
+                      </m:r>
+                    </m:num>
+                    <m:den>
+                      <m:r>
+                        <w:rPr>
+                          <w:rFonts w:ascii="Cambria Math" w:hAnsi="Cambria Math"/>
+                          <w:sz w:val="24"/>
+                          <w:szCs w:val="24"/>
+                        </w:rPr>
+                        <m:t>2</m:t>
+                      </m:r>
+                    </m:den>
+                  </m:f>
+                  <m:sSub>
+                    <m:sSubPr>
+                      <m:ctrlPr>
+                        <w:rPr>
+                          <w:rFonts w:ascii="Cambria Math" w:hAnsi="Cambria Math"/>
+                          <w:i/>
+                          <w:sz w:val="24"/>
+                          <w:szCs w:val="24"/>
+                        </w:rPr>
+                      </m:ctrlPr>
+                    </m:sSubPr>
+                    <m:e>
+                      <m:r>
+                        <w:rPr>
+                          <w:rFonts w:ascii="Cambria Math" w:hAnsi="Cambria Math"/>
+                          <w:sz w:val="24"/>
+                          <w:szCs w:val="24"/>
+                        </w:rPr>
+                        <m:t>k</m:t>
+                      </m:r>
+                    </m:e>
+                    <m:sub>
+                      <m:r>
+                        <w:rPr>
+                          <w:rFonts w:ascii="Cambria Math" w:hAnsi="Cambria Math"/>
+                          <w:sz w:val="24"/>
+                          <w:szCs w:val="24"/>
+                        </w:rPr>
+                        <m:t>2</m:t>
+                      </m:r>
+                    </m:sub>
+                  </m:sSub>
+                  <m:r>
+                    <w:rPr>
+                      <w:rFonts w:ascii="Cambria Math" w:hAnsi="Cambria Math"/>
+                      <w:sz w:val="24"/>
+                      <w:szCs w:val="24"/>
+                    </w:rPr>
+                    <m:t>+</m:t>
+                  </m:r>
+                  <m:sSub>
+                    <m:sSubPr>
+                      <m:ctrlPr>
+                        <w:rPr>
+                          <w:rFonts w:ascii="Cambria Math" w:hAnsi="Cambria Math"/>
+                          <w:i/>
+                          <w:sz w:val="24"/>
+                          <w:szCs w:val="24"/>
+                        </w:rPr>
+                      </m:ctrlPr>
+                    </m:sSubPr>
+                    <m:e>
+                      <m:r>
+                        <w:rPr>
+                          <w:rFonts w:ascii="Cambria Math" w:hAnsi="Cambria Math"/>
+                          <w:sz w:val="24"/>
+                          <w:szCs w:val="24"/>
+                        </w:rPr>
+                        <m:t>k</m:t>
+                      </m:r>
+                    </m:e>
+                    <m:sub>
+                      <m:r>
+                        <w:rPr>
+                          <w:rFonts w:ascii="Cambria Math" w:hAnsi="Cambria Math"/>
+                          <w:sz w:val="24"/>
+                          <w:szCs w:val="24"/>
+                        </w:rPr>
+                        <m:t>3</m:t>
+                      </m:r>
+                    </m:sub>
+                  </m:sSub>
                 </m:e>
-                <m:sub>
-                  <m:r>
-                    <w:rPr>
-                      <w:rFonts w:ascii="Cambria Math" w:hAnsi="Cambria Math"/>
-                      <w:sz w:val="24"/>
-                      <w:szCs w:val="24"/>
-                    </w:rPr>
-                    <m:t>2</m:t>
-                  </m:r>
-                </m:sub>
-              </m:sSub>
-              <m:r>
-                <w:rPr>
-                  <w:rFonts w:ascii="Cambria Math" w:hAnsi="Cambria Math"/>
-                  <w:sz w:val="24"/>
-                  <w:szCs w:val="24"/>
-                </w:rPr>
-                <m:t>h+</m:t>
-              </m:r>
-              <m:sSub>
-                <m:sSubPr>
-                  <m:ctrlPr>
-                    <w:rPr>
-                      <w:rFonts w:ascii="Cambria Math" w:hAnsi="Cambria Math"/>
-                      <w:i/>
-                      <w:sz w:val="24"/>
-                      <w:szCs w:val="24"/>
-                    </w:rPr>
-                  </m:ctrlPr>
-                </m:sSubPr>
-                <m:e>
-                  <m:r>
-                    <w:rPr>
-                      <w:rFonts w:ascii="Cambria Math" w:hAnsi="Cambria Math"/>
-                      <w:sz w:val="24"/>
-                      <w:szCs w:val="24"/>
-                    </w:rPr>
-                    <m:t>k</m:t>
-                  </m:r>
-                </m:e>
-                <m:sub>
-                  <m:r>
-                    <w:rPr>
-                      <w:rFonts w:ascii="Cambria Math" w:hAnsi="Cambria Math"/>
-                      <w:sz w:val="24"/>
-                      <w:szCs w:val="24"/>
-                    </w:rPr>
-                    <m:t>3</m:t>
-                  </m:r>
-                </m:sub>
-              </m:sSub>
+              </m:d>
               <m:r>
                 <w:rPr>
                   <w:rFonts w:ascii="Cambria Math" w:hAnsi="Cambria Math"/>
@@ -8396,8 +8400,8 @@
                 </w:rPr>
                 <m:t>+</m:t>
               </m:r>
-              <m:f>
-                <m:fPr>
+              <m:d>
+                <m:dPr>
                   <m:ctrlPr>
                     <w:rPr>
                       <w:rFonts w:ascii="Cambria Math" w:hAnsi="Cambria Math"/>
@@ -8406,132 +8410,146 @@
                       <w:szCs w:val="24"/>
                     </w:rPr>
                   </m:ctrlPr>
-                </m:fPr>
-                <m:num>
-                  <m:r>
-                    <w:rPr>
-                      <w:rFonts w:ascii="Cambria Math" w:hAnsi="Cambria Math"/>
-                      <w:sz w:val="24"/>
-                      <w:szCs w:val="24"/>
-                    </w:rPr>
-                    <m:t>3</m:t>
-                  </m:r>
-                </m:num>
-                <m:den>
-                  <m:r>
-                    <w:rPr>
-                      <w:rFonts w:ascii="Cambria Math" w:hAnsi="Cambria Math"/>
-                      <w:sz w:val="24"/>
-                      <w:szCs w:val="24"/>
-                    </w:rPr>
-                    <m:t>16</m:t>
-                  </m:r>
-                </m:den>
-              </m:f>
-              <m:sSub>
-                <m:sSubPr>
-                  <m:ctrlPr>
-                    <w:rPr>
-                      <w:rFonts w:ascii="Cambria Math" w:hAnsi="Cambria Math"/>
-                      <w:i/>
-                      <w:sz w:val="24"/>
-                      <w:szCs w:val="24"/>
-                    </w:rPr>
-                  </m:ctrlPr>
-                </m:sSubPr>
+                </m:dPr>
                 <m:e>
-                  <m:r>
-                    <w:rPr>
-                      <w:rFonts w:ascii="Cambria Math" w:hAnsi="Cambria Math"/>
-                      <w:sz w:val="24"/>
-                      <w:szCs w:val="24"/>
-                    </w:rPr>
-                    <m:t>k</m:t>
-                  </m:r>
+                  <m:f>
+                    <m:fPr>
+                      <m:ctrlPr>
+                        <w:rPr>
+                          <w:rFonts w:ascii="Cambria Math" w:hAnsi="Cambria Math"/>
+                          <w:i/>
+                          <w:sz w:val="24"/>
+                          <w:szCs w:val="24"/>
+                        </w:rPr>
+                      </m:ctrlPr>
+                    </m:fPr>
+                    <m:num>
+                      <m:r>
+                        <w:rPr>
+                          <w:rFonts w:ascii="Cambria Math" w:hAnsi="Cambria Math"/>
+                          <w:sz w:val="24"/>
+                          <w:szCs w:val="24"/>
+                        </w:rPr>
+                        <m:t>3</m:t>
+                      </m:r>
+                    </m:num>
+                    <m:den>
+                      <m:r>
+                        <w:rPr>
+                          <w:rFonts w:ascii="Cambria Math" w:hAnsi="Cambria Math"/>
+                          <w:sz w:val="24"/>
+                          <w:szCs w:val="24"/>
+                        </w:rPr>
+                        <m:t>16</m:t>
+                      </m:r>
+                    </m:den>
+                  </m:f>
+                  <m:sSub>
+                    <m:sSubPr>
+                      <m:ctrlPr>
+                        <w:rPr>
+                          <w:rFonts w:ascii="Cambria Math" w:hAnsi="Cambria Math"/>
+                          <w:i/>
+                          <w:sz w:val="24"/>
+                          <w:szCs w:val="24"/>
+                        </w:rPr>
+                      </m:ctrlPr>
+                    </m:sSubPr>
+                    <m:e>
+                      <m:r>
+                        <w:rPr>
+                          <w:rFonts w:ascii="Cambria Math" w:hAnsi="Cambria Math"/>
+                          <w:sz w:val="24"/>
+                          <w:szCs w:val="24"/>
+                        </w:rPr>
+                        <m:t>k</m:t>
+                      </m:r>
+                    </m:e>
+                    <m:sub>
+                      <m:r>
+                        <w:rPr>
+                          <w:rFonts w:ascii="Cambria Math" w:hAnsi="Cambria Math"/>
+                          <w:sz w:val="24"/>
+                          <w:szCs w:val="24"/>
+                        </w:rPr>
+                        <m:t>1</m:t>
+                      </m:r>
+                    </m:sub>
+                  </m:sSub>
+                  <m:r>
+                    <w:rPr>
+                      <w:rFonts w:ascii="Cambria Math" w:hAnsi="Cambria Math"/>
+                      <w:sz w:val="24"/>
+                      <w:szCs w:val="24"/>
+                    </w:rPr>
+                    <m:t>+</m:t>
+                  </m:r>
+                  <m:f>
+                    <m:fPr>
+                      <m:ctrlPr>
+                        <w:rPr>
+                          <w:rFonts w:ascii="Cambria Math" w:hAnsi="Cambria Math"/>
+                          <w:i/>
+                          <w:sz w:val="24"/>
+                          <w:szCs w:val="24"/>
+                        </w:rPr>
+                      </m:ctrlPr>
+                    </m:fPr>
+                    <m:num>
+                      <m:r>
+                        <w:rPr>
+                          <w:rFonts w:ascii="Cambria Math" w:hAnsi="Cambria Math"/>
+                          <w:sz w:val="24"/>
+                          <w:szCs w:val="24"/>
+                        </w:rPr>
+                        <m:t>9</m:t>
+                      </m:r>
+                    </m:num>
+                    <m:den>
+                      <m:r>
+                        <w:rPr>
+                          <w:rFonts w:ascii="Cambria Math" w:hAnsi="Cambria Math"/>
+                          <w:sz w:val="24"/>
+                          <w:szCs w:val="24"/>
+                        </w:rPr>
+                        <m:t>16</m:t>
+                      </m:r>
+                    </m:den>
+                  </m:f>
+                  <m:sSub>
+                    <m:sSubPr>
+                      <m:ctrlPr>
+                        <w:rPr>
+                          <w:rFonts w:ascii="Cambria Math" w:hAnsi="Cambria Math"/>
+                          <w:i/>
+                          <w:sz w:val="24"/>
+                          <w:szCs w:val="24"/>
+                        </w:rPr>
+                      </m:ctrlPr>
+                    </m:sSubPr>
+                    <m:e>
+                      <m:r>
+                        <w:rPr>
+                          <w:rFonts w:ascii="Cambria Math" w:hAnsi="Cambria Math"/>
+                          <w:sz w:val="24"/>
+                          <w:szCs w:val="24"/>
+                        </w:rPr>
+                        <m:t>k</m:t>
+                      </m:r>
+                    </m:e>
+                    <m:sub>
+                      <m:r>
+                        <w:rPr>
+                          <w:rFonts w:ascii="Cambria Math" w:hAnsi="Cambria Math"/>
+                          <w:sz w:val="24"/>
+                          <w:szCs w:val="24"/>
+                        </w:rPr>
+                        <m:t>4</m:t>
+                      </m:r>
+                    </m:sub>
+                  </m:sSub>
                 </m:e>
-                <m:sub>
-                  <m:r>
-                    <w:rPr>
-                      <w:rFonts w:ascii="Cambria Math" w:hAnsi="Cambria Math"/>
-                      <w:sz w:val="24"/>
-                      <w:szCs w:val="24"/>
-                    </w:rPr>
-                    <m:t>1</m:t>
-                  </m:r>
-                </m:sub>
-              </m:sSub>
-              <m:r>
-                <w:rPr>
-                  <w:rFonts w:ascii="Cambria Math" w:hAnsi="Cambria Math"/>
-                  <w:sz w:val="24"/>
-                  <w:szCs w:val="24"/>
-                </w:rPr>
-                <m:t>h+</m:t>
-              </m:r>
-              <m:f>
-                <m:fPr>
-                  <m:ctrlPr>
-                    <w:rPr>
-                      <w:rFonts w:ascii="Cambria Math" w:hAnsi="Cambria Math"/>
-                      <w:i/>
-                      <w:sz w:val="24"/>
-                      <w:szCs w:val="24"/>
-                    </w:rPr>
-                  </m:ctrlPr>
-                </m:fPr>
-                <m:num>
-                  <m:r>
-                    <w:rPr>
-                      <w:rFonts w:ascii="Cambria Math" w:hAnsi="Cambria Math"/>
-                      <w:sz w:val="24"/>
-                      <w:szCs w:val="24"/>
-                    </w:rPr>
-                    <m:t>9</m:t>
-                  </m:r>
-                </m:num>
-                <m:den>
-                  <m:r>
-                    <w:rPr>
-                      <w:rFonts w:ascii="Cambria Math" w:hAnsi="Cambria Math"/>
-                      <w:sz w:val="24"/>
-                      <w:szCs w:val="24"/>
-                    </w:rPr>
-                    <m:t>16</m:t>
-                  </m:r>
-                </m:den>
-              </m:f>
-              <m:sSub>
-                <m:sSubPr>
-                  <m:ctrlPr>
-                    <w:rPr>
-                      <w:rFonts w:ascii="Cambria Math" w:hAnsi="Cambria Math"/>
-                      <w:i/>
-                      <w:sz w:val="24"/>
-                      <w:szCs w:val="24"/>
-                    </w:rPr>
-                  </m:ctrlPr>
-                </m:sSubPr>
-                <m:e>
-                  <m:r>
-                    <w:rPr>
-                      <w:rFonts w:ascii="Cambria Math" w:hAnsi="Cambria Math"/>
-                      <w:sz w:val="24"/>
-                      <w:szCs w:val="24"/>
-                    </w:rPr>
-                    <m:t>k</m:t>
-                  </m:r>
-                </m:e>
-                <m:sub>
-                  <m:r>
-                    <w:rPr>
-                      <w:rFonts w:ascii="Cambria Math" w:hAnsi="Cambria Math"/>
-                      <w:sz w:val="24"/>
-                      <w:szCs w:val="24"/>
-                    </w:rPr>
-                    <m:t>4</m:t>
-                  </m:r>
-                </m:sub>
-              </m:sSub>
+              </m:d>
               <m:r>
                 <w:rPr>
                   <w:rFonts w:ascii="Cambria Math" w:hAnsi="Cambria Math"/>
@@ -8685,10 +8703,10 @@
                   <w:sz w:val="24"/>
                   <w:szCs w:val="24"/>
                 </w:rPr>
-                <m:t>-</m:t>
-              </m:r>
-              <m:f>
-                <m:fPr>
+                <m:t>+</m:t>
+              </m:r>
+              <m:d>
+                <m:dPr>
                   <m:ctrlPr>
                     <w:rPr>
                       <w:rFonts w:ascii="Cambria Math" w:hAnsi="Cambria Math"/>
@@ -8697,39 +8715,7 @@
                       <w:szCs w:val="24"/>
                     </w:rPr>
                   </m:ctrlPr>
-                </m:fPr>
-                <m:num>
-                  <m:r>
-                    <w:rPr>
-                      <w:rFonts w:ascii="Cambria Math" w:hAnsi="Cambria Math"/>
-                      <w:sz w:val="24"/>
-                      <w:szCs w:val="24"/>
-                    </w:rPr>
-                    <m:t>3</m:t>
-                  </m:r>
-                </m:num>
-                <m:den>
-                  <m:r>
-                    <w:rPr>
-                      <w:rFonts w:ascii="Cambria Math" w:hAnsi="Cambria Math"/>
-                      <w:sz w:val="24"/>
-                      <w:szCs w:val="24"/>
-                    </w:rPr>
-                    <m:t>7</m:t>
-                  </m:r>
-                </m:den>
-              </m:f>
-              <m:sSub>
-                <m:sSubPr>
-                  <m:ctrlPr>
-                    <w:rPr>
-                      <w:rFonts w:ascii="Cambria Math" w:hAnsi="Cambria Math"/>
-                      <w:i/>
-                      <w:sz w:val="24"/>
-                      <w:szCs w:val="24"/>
-                    </w:rPr>
-                  </m:ctrlPr>
-                </m:sSubPr>
+                </m:dPr>
                 <m:e>
                   <m:r>
                     <w:rPr>
@@ -8737,324 +8723,362 @@
                       <w:sz w:val="24"/>
                       <w:szCs w:val="24"/>
                     </w:rPr>
-                    <m:t>k</m:t>
-                  </m:r>
+                    <m:t>-</m:t>
+                  </m:r>
+                  <m:f>
+                    <m:fPr>
+                      <m:ctrlPr>
+                        <w:rPr>
+                          <w:rFonts w:ascii="Cambria Math" w:hAnsi="Cambria Math"/>
+                          <w:i/>
+                          <w:sz w:val="24"/>
+                          <w:szCs w:val="24"/>
+                        </w:rPr>
+                      </m:ctrlPr>
+                    </m:fPr>
+                    <m:num>
+                      <m:r>
+                        <w:rPr>
+                          <w:rFonts w:ascii="Cambria Math" w:hAnsi="Cambria Math"/>
+                          <w:sz w:val="24"/>
+                          <w:szCs w:val="24"/>
+                        </w:rPr>
+                        <m:t>3</m:t>
+                      </m:r>
+                    </m:num>
+                    <m:den>
+                      <m:r>
+                        <w:rPr>
+                          <w:rFonts w:ascii="Cambria Math" w:hAnsi="Cambria Math"/>
+                          <w:sz w:val="24"/>
+                          <w:szCs w:val="24"/>
+                        </w:rPr>
+                        <m:t>7</m:t>
+                      </m:r>
+                    </m:den>
+                  </m:f>
+                  <m:sSub>
+                    <m:sSubPr>
+                      <m:ctrlPr>
+                        <w:rPr>
+                          <w:rFonts w:ascii="Cambria Math" w:hAnsi="Cambria Math"/>
+                          <w:i/>
+                          <w:sz w:val="24"/>
+                          <w:szCs w:val="24"/>
+                        </w:rPr>
+                      </m:ctrlPr>
+                    </m:sSubPr>
+                    <m:e>
+                      <m:r>
+                        <w:rPr>
+                          <w:rFonts w:ascii="Cambria Math" w:hAnsi="Cambria Math"/>
+                          <w:sz w:val="24"/>
+                          <w:szCs w:val="24"/>
+                        </w:rPr>
+                        <m:t>k</m:t>
+                      </m:r>
+                    </m:e>
+                    <m:sub>
+                      <m:r>
+                        <w:rPr>
+                          <w:rFonts w:ascii="Cambria Math" w:hAnsi="Cambria Math"/>
+                          <w:sz w:val="24"/>
+                          <w:szCs w:val="24"/>
+                        </w:rPr>
+                        <m:t>1</m:t>
+                      </m:r>
+                    </m:sub>
+                  </m:sSub>
+                  <m:r>
+                    <w:rPr>
+                      <w:rFonts w:ascii="Cambria Math" w:hAnsi="Cambria Math"/>
+                      <w:sz w:val="24"/>
+                      <w:szCs w:val="24"/>
+                    </w:rPr>
+                    <m:t>+</m:t>
+                  </m:r>
+                  <m:f>
+                    <m:fPr>
+                      <m:ctrlPr>
+                        <w:rPr>
+                          <w:rFonts w:ascii="Cambria Math" w:hAnsi="Cambria Math"/>
+                          <w:i/>
+                          <w:sz w:val="24"/>
+                          <w:szCs w:val="24"/>
+                        </w:rPr>
+                      </m:ctrlPr>
+                    </m:fPr>
+                    <m:num>
+                      <m:r>
+                        <w:rPr>
+                          <w:rFonts w:ascii="Cambria Math" w:hAnsi="Cambria Math"/>
+                          <w:sz w:val="24"/>
+                          <w:szCs w:val="24"/>
+                        </w:rPr>
+                        <m:t>2</m:t>
+                      </m:r>
+                    </m:num>
+                    <m:den>
+                      <m:r>
+                        <w:rPr>
+                          <w:rFonts w:ascii="Cambria Math" w:hAnsi="Cambria Math"/>
+                          <w:sz w:val="24"/>
+                          <w:szCs w:val="24"/>
+                        </w:rPr>
+                        <m:t>7</m:t>
+                      </m:r>
+                    </m:den>
+                  </m:f>
+                  <m:sSub>
+                    <m:sSubPr>
+                      <m:ctrlPr>
+                        <w:rPr>
+                          <w:rFonts w:ascii="Cambria Math" w:hAnsi="Cambria Math"/>
+                          <w:i/>
+                          <w:sz w:val="24"/>
+                          <w:szCs w:val="24"/>
+                        </w:rPr>
+                      </m:ctrlPr>
+                    </m:sSubPr>
+                    <m:e>
+                      <m:r>
+                        <w:rPr>
+                          <w:rFonts w:ascii="Cambria Math" w:hAnsi="Cambria Math"/>
+                          <w:sz w:val="24"/>
+                          <w:szCs w:val="24"/>
+                        </w:rPr>
+                        <m:t>k</m:t>
+                      </m:r>
+                    </m:e>
+                    <m:sub>
+                      <m:r>
+                        <w:rPr>
+                          <w:rFonts w:ascii="Cambria Math" w:hAnsi="Cambria Math"/>
+                          <w:sz w:val="24"/>
+                          <w:szCs w:val="24"/>
+                        </w:rPr>
+                        <m:t>2</m:t>
+                      </m:r>
+                    </m:sub>
+                  </m:sSub>
+                  <m:r>
+                    <w:rPr>
+                      <w:rFonts w:ascii="Cambria Math" w:hAnsi="Cambria Math"/>
+                      <w:sz w:val="24"/>
+                      <w:szCs w:val="24"/>
+                    </w:rPr>
+                    <m:t>+</m:t>
+                  </m:r>
+                  <m:f>
+                    <m:fPr>
+                      <m:ctrlPr>
+                        <w:rPr>
+                          <w:rFonts w:ascii="Cambria Math" w:hAnsi="Cambria Math"/>
+                          <w:i/>
+                          <w:sz w:val="24"/>
+                          <w:szCs w:val="24"/>
+                        </w:rPr>
+                      </m:ctrlPr>
+                    </m:fPr>
+                    <m:num>
+                      <m:r>
+                        <w:rPr>
+                          <w:rFonts w:ascii="Cambria Math" w:hAnsi="Cambria Math"/>
+                          <w:sz w:val="24"/>
+                          <w:szCs w:val="24"/>
+                        </w:rPr>
+                        <m:t>12</m:t>
+                      </m:r>
+                    </m:num>
+                    <m:den>
+                      <m:r>
+                        <w:rPr>
+                          <w:rFonts w:ascii="Cambria Math" w:hAnsi="Cambria Math"/>
+                          <w:sz w:val="24"/>
+                          <w:szCs w:val="24"/>
+                        </w:rPr>
+                        <m:t>7</m:t>
+                      </m:r>
+                    </m:den>
+                  </m:f>
+                  <m:sSub>
+                    <m:sSubPr>
+                      <m:ctrlPr>
+                        <w:rPr>
+                          <w:rFonts w:ascii="Cambria Math" w:hAnsi="Cambria Math"/>
+                          <w:i/>
+                          <w:sz w:val="24"/>
+                          <w:szCs w:val="24"/>
+                        </w:rPr>
+                      </m:ctrlPr>
+                    </m:sSubPr>
+                    <m:e>
+                      <m:r>
+                        <w:rPr>
+                          <w:rFonts w:ascii="Cambria Math" w:hAnsi="Cambria Math"/>
+                          <w:sz w:val="24"/>
+                          <w:szCs w:val="24"/>
+                        </w:rPr>
+                        <m:t>k</m:t>
+                      </m:r>
+                    </m:e>
+                    <m:sub>
+                      <m:r>
+                        <w:rPr>
+                          <w:rFonts w:ascii="Cambria Math" w:hAnsi="Cambria Math"/>
+                          <w:sz w:val="24"/>
+                          <w:szCs w:val="24"/>
+                        </w:rPr>
+                        <m:t>3</m:t>
+                      </m:r>
+                    </m:sub>
+                  </m:sSub>
+                  <m:r>
+                    <w:rPr>
+                      <w:rFonts w:ascii="Cambria Math" w:hAnsi="Cambria Math"/>
+                      <w:sz w:val="24"/>
+                      <w:szCs w:val="24"/>
+                    </w:rPr>
+                    <m:t>+</m:t>
+                  </m:r>
+                  <m:f>
+                    <m:fPr>
+                      <m:ctrlPr>
+                        <w:rPr>
+                          <w:rFonts w:ascii="Cambria Math" w:hAnsi="Cambria Math"/>
+                          <w:i/>
+                          <w:sz w:val="24"/>
+                          <w:szCs w:val="24"/>
+                        </w:rPr>
+                      </m:ctrlPr>
+                    </m:fPr>
+                    <m:num>
+                      <m:r>
+                        <w:rPr>
+                          <w:rFonts w:ascii="Cambria Math" w:hAnsi="Cambria Math"/>
+                          <w:sz w:val="24"/>
+                          <w:szCs w:val="24"/>
+                        </w:rPr>
+                        <m:t>12</m:t>
+                      </m:r>
+                    </m:num>
+                    <m:den>
+                      <m:r>
+                        <w:rPr>
+                          <w:rFonts w:ascii="Cambria Math" w:hAnsi="Cambria Math"/>
+                          <w:sz w:val="24"/>
+                          <w:szCs w:val="24"/>
+                        </w:rPr>
+                        <m:t>7</m:t>
+                      </m:r>
+                    </m:den>
+                  </m:f>
+                  <m:sSub>
+                    <m:sSubPr>
+                      <m:ctrlPr>
+                        <w:rPr>
+                          <w:rFonts w:ascii="Cambria Math" w:hAnsi="Cambria Math"/>
+                          <w:i/>
+                          <w:sz w:val="24"/>
+                          <w:szCs w:val="24"/>
+                        </w:rPr>
+                      </m:ctrlPr>
+                    </m:sSubPr>
+                    <m:e>
+                      <m:r>
+                        <w:rPr>
+                          <w:rFonts w:ascii="Cambria Math" w:hAnsi="Cambria Math"/>
+                          <w:sz w:val="24"/>
+                          <w:szCs w:val="24"/>
+                        </w:rPr>
+                        <m:t>k</m:t>
+                      </m:r>
+                    </m:e>
+                    <m:sub>
+                      <m:r>
+                        <w:rPr>
+                          <w:rFonts w:ascii="Cambria Math" w:hAnsi="Cambria Math"/>
+                          <w:sz w:val="24"/>
+                          <w:szCs w:val="24"/>
+                        </w:rPr>
+                        <m:t>4</m:t>
+                      </m:r>
+                    </m:sub>
+                  </m:sSub>
+                  <m:r>
+                    <w:rPr>
+                      <w:rFonts w:ascii="Cambria Math" w:hAnsi="Cambria Math"/>
+                      <w:sz w:val="24"/>
+                      <w:szCs w:val="24"/>
+                    </w:rPr>
+                    <m:t>+</m:t>
+                  </m:r>
+                  <m:f>
+                    <m:fPr>
+                      <m:ctrlPr>
+                        <w:rPr>
+                          <w:rFonts w:ascii="Cambria Math" w:hAnsi="Cambria Math"/>
+                          <w:i/>
+                          <w:sz w:val="24"/>
+                          <w:szCs w:val="24"/>
+                        </w:rPr>
+                      </m:ctrlPr>
+                    </m:fPr>
+                    <m:num>
+                      <m:r>
+                        <w:rPr>
+                          <w:rFonts w:ascii="Cambria Math" w:hAnsi="Cambria Math"/>
+                          <w:sz w:val="24"/>
+                          <w:szCs w:val="24"/>
+                        </w:rPr>
+                        <m:t>8</m:t>
+                      </m:r>
+                    </m:num>
+                    <m:den>
+                      <m:r>
+                        <w:rPr>
+                          <w:rFonts w:ascii="Cambria Math" w:hAnsi="Cambria Math"/>
+                          <w:sz w:val="24"/>
+                          <w:szCs w:val="24"/>
+                        </w:rPr>
+                        <m:t>7</m:t>
+                      </m:r>
+                    </m:den>
+                  </m:f>
+                  <m:sSub>
+                    <m:sSubPr>
+                      <m:ctrlPr>
+                        <w:rPr>
+                          <w:rFonts w:ascii="Cambria Math" w:hAnsi="Cambria Math"/>
+                          <w:i/>
+                          <w:sz w:val="24"/>
+                          <w:szCs w:val="24"/>
+                        </w:rPr>
+                      </m:ctrlPr>
+                    </m:sSubPr>
+                    <m:e>
+                      <m:r>
+                        <w:rPr>
+                          <w:rFonts w:ascii="Cambria Math" w:hAnsi="Cambria Math"/>
+                          <w:sz w:val="24"/>
+                          <w:szCs w:val="24"/>
+                        </w:rPr>
+                        <m:t>k</m:t>
+                      </m:r>
+                    </m:e>
+                    <m:sub>
+                      <m:r>
+                        <w:rPr>
+                          <w:rFonts w:ascii="Cambria Math" w:hAnsi="Cambria Math"/>
+                          <w:sz w:val="24"/>
+                          <w:szCs w:val="24"/>
+                        </w:rPr>
+                        <m:t>5</m:t>
+                      </m:r>
+                    </m:sub>
+                  </m:sSub>
                 </m:e>
-                <m:sub>
-                  <m:r>
-                    <w:rPr>
-                      <w:rFonts w:ascii="Cambria Math" w:hAnsi="Cambria Math"/>
-                      <w:sz w:val="24"/>
-                      <w:szCs w:val="24"/>
-                    </w:rPr>
-                    <m:t>1</m:t>
-                  </m:r>
-                </m:sub>
-              </m:sSub>
-              <m:r>
-                <w:rPr>
-                  <w:rFonts w:ascii="Cambria Math" w:hAnsi="Cambria Math"/>
-                  <w:sz w:val="24"/>
-                  <w:szCs w:val="24"/>
-                </w:rPr>
-                <m:t>h</m:t>
-              </m:r>
-              <m:r>
-                <w:rPr>
-                  <w:rFonts w:ascii="Cambria Math" w:hAnsi="Cambria Math"/>
-                  <w:sz w:val="24"/>
-                  <w:szCs w:val="24"/>
-                </w:rPr>
-                <m:t>+</m:t>
-              </m:r>
-              <m:f>
-                <m:fPr>
-                  <m:ctrlPr>
-                    <w:rPr>
-                      <w:rFonts w:ascii="Cambria Math" w:hAnsi="Cambria Math"/>
-                      <w:i/>
-                      <w:sz w:val="24"/>
-                      <w:szCs w:val="24"/>
-                    </w:rPr>
-                  </m:ctrlPr>
-                </m:fPr>
-                <m:num>
-                  <m:r>
-                    <w:rPr>
-                      <w:rFonts w:ascii="Cambria Math" w:hAnsi="Cambria Math"/>
-                      <w:sz w:val="24"/>
-                      <w:szCs w:val="24"/>
-                    </w:rPr>
-                    <m:t>2</m:t>
-                  </m:r>
-                </m:num>
-                <m:den>
-                  <m:r>
-                    <w:rPr>
-                      <w:rFonts w:ascii="Cambria Math" w:hAnsi="Cambria Math"/>
-                      <w:sz w:val="24"/>
-                      <w:szCs w:val="24"/>
-                    </w:rPr>
-                    <m:t>7</m:t>
-                  </m:r>
-                </m:den>
-              </m:f>
-              <m:sSub>
-                <m:sSubPr>
-                  <m:ctrlPr>
-                    <w:rPr>
-                      <w:rFonts w:ascii="Cambria Math" w:hAnsi="Cambria Math"/>
-                      <w:i/>
-                      <w:sz w:val="24"/>
-                      <w:szCs w:val="24"/>
-                    </w:rPr>
-                  </m:ctrlPr>
-                </m:sSubPr>
-                <m:e>
-                  <m:r>
-                    <w:rPr>
-                      <w:rFonts w:ascii="Cambria Math" w:hAnsi="Cambria Math"/>
-                      <w:sz w:val="24"/>
-                      <w:szCs w:val="24"/>
-                    </w:rPr>
-                    <m:t>k</m:t>
-                  </m:r>
-                </m:e>
-                <m:sub>
-                  <m:r>
-                    <w:rPr>
-                      <w:rFonts w:ascii="Cambria Math" w:hAnsi="Cambria Math"/>
-                      <w:sz w:val="24"/>
-                      <w:szCs w:val="24"/>
-                    </w:rPr>
-                    <m:t>2</m:t>
-                  </m:r>
-                </m:sub>
-              </m:sSub>
-              <m:r>
-                <w:rPr>
-                  <w:rFonts w:ascii="Cambria Math" w:hAnsi="Cambria Math"/>
-                  <w:sz w:val="24"/>
-                  <w:szCs w:val="24"/>
-                </w:rPr>
-                <m:t>h+</m:t>
-              </m:r>
-              <m:f>
-                <m:fPr>
-                  <m:ctrlPr>
-                    <w:rPr>
-                      <w:rFonts w:ascii="Cambria Math" w:hAnsi="Cambria Math"/>
-                      <w:i/>
-                      <w:sz w:val="24"/>
-                      <w:szCs w:val="24"/>
-                    </w:rPr>
-                  </m:ctrlPr>
-                </m:fPr>
-                <m:num>
-                  <m:r>
-                    <w:rPr>
-                      <w:rFonts w:ascii="Cambria Math" w:hAnsi="Cambria Math"/>
-                      <w:sz w:val="24"/>
-                      <w:szCs w:val="24"/>
-                    </w:rPr>
-                    <m:t>1</m:t>
-                  </m:r>
-                  <m:r>
-                    <w:rPr>
-                      <w:rFonts w:ascii="Cambria Math" w:hAnsi="Cambria Math"/>
-                      <w:sz w:val="24"/>
-                      <w:szCs w:val="24"/>
-                    </w:rPr>
-                    <m:t>2</m:t>
-                  </m:r>
-                </m:num>
-                <m:den>
-                  <m:r>
-                    <w:rPr>
-                      <w:rFonts w:ascii="Cambria Math" w:hAnsi="Cambria Math"/>
-                      <w:sz w:val="24"/>
-                      <w:szCs w:val="24"/>
-                    </w:rPr>
-                    <m:t>7</m:t>
-                  </m:r>
-                </m:den>
-              </m:f>
-              <m:sSub>
-                <m:sSubPr>
-                  <m:ctrlPr>
-                    <w:rPr>
-                      <w:rFonts w:ascii="Cambria Math" w:hAnsi="Cambria Math"/>
-                      <w:i/>
-                      <w:sz w:val="24"/>
-                      <w:szCs w:val="24"/>
-                    </w:rPr>
-                  </m:ctrlPr>
-                </m:sSubPr>
-                <m:e>
-                  <m:r>
-                    <w:rPr>
-                      <w:rFonts w:ascii="Cambria Math" w:hAnsi="Cambria Math"/>
-                      <w:sz w:val="24"/>
-                      <w:szCs w:val="24"/>
-                    </w:rPr>
-                    <m:t>k</m:t>
-                  </m:r>
-                </m:e>
-                <m:sub>
-                  <m:r>
-                    <w:rPr>
-                      <w:rFonts w:ascii="Cambria Math" w:hAnsi="Cambria Math"/>
-                      <w:sz w:val="24"/>
-                      <w:szCs w:val="24"/>
-                    </w:rPr>
-                    <m:t>3</m:t>
-                  </m:r>
-                </m:sub>
-              </m:sSub>
-              <m:r>
-                <w:rPr>
-                  <w:rFonts w:ascii="Cambria Math" w:hAnsi="Cambria Math"/>
-                  <w:sz w:val="24"/>
-                  <w:szCs w:val="24"/>
-                </w:rPr>
-                <m:t>h+</m:t>
-              </m:r>
-              <m:f>
-                <m:fPr>
-                  <m:ctrlPr>
-                    <w:rPr>
-                      <w:rFonts w:ascii="Cambria Math" w:hAnsi="Cambria Math"/>
-                      <w:i/>
-                      <w:sz w:val="24"/>
-                      <w:szCs w:val="24"/>
-                    </w:rPr>
-                  </m:ctrlPr>
-                </m:fPr>
-                <m:num>
-                  <m:r>
-                    <w:rPr>
-                      <w:rFonts w:ascii="Cambria Math" w:hAnsi="Cambria Math"/>
-                      <w:sz w:val="24"/>
-                      <w:szCs w:val="24"/>
-                    </w:rPr>
-                    <m:t>12</m:t>
-                  </m:r>
-                </m:num>
-                <m:den>
-                  <m:r>
-                    <w:rPr>
-                      <w:rFonts w:ascii="Cambria Math" w:hAnsi="Cambria Math"/>
-                      <w:sz w:val="24"/>
-                      <w:szCs w:val="24"/>
-                    </w:rPr>
-                    <m:t>7</m:t>
-                  </m:r>
-                </m:den>
-              </m:f>
-              <m:sSub>
-                <m:sSubPr>
-                  <m:ctrlPr>
-                    <w:rPr>
-                      <w:rFonts w:ascii="Cambria Math" w:hAnsi="Cambria Math"/>
-                      <w:i/>
-                      <w:sz w:val="24"/>
-                      <w:szCs w:val="24"/>
-                    </w:rPr>
-                  </m:ctrlPr>
-                </m:sSubPr>
-                <m:e>
-                  <m:r>
-                    <w:rPr>
-                      <w:rFonts w:ascii="Cambria Math" w:hAnsi="Cambria Math"/>
-                      <w:sz w:val="24"/>
-                      <w:szCs w:val="24"/>
-                    </w:rPr>
-                    <m:t>k</m:t>
-                  </m:r>
-                </m:e>
-                <m:sub>
-                  <m:r>
-                    <w:rPr>
-                      <w:rFonts w:ascii="Cambria Math" w:hAnsi="Cambria Math"/>
-                      <w:sz w:val="24"/>
-                      <w:szCs w:val="24"/>
-                    </w:rPr>
-                    <m:t>4</m:t>
-                  </m:r>
-                </m:sub>
-              </m:sSub>
-              <m:r>
-                <w:rPr>
-                  <w:rFonts w:ascii="Cambria Math" w:hAnsi="Cambria Math"/>
-                  <w:sz w:val="24"/>
-                  <w:szCs w:val="24"/>
-                </w:rPr>
-                <m:t>h+</m:t>
-              </m:r>
-              <m:f>
-                <m:fPr>
-                  <m:ctrlPr>
-                    <w:rPr>
-                      <w:rFonts w:ascii="Cambria Math" w:hAnsi="Cambria Math"/>
-                      <w:i/>
-                      <w:sz w:val="24"/>
-                      <w:szCs w:val="24"/>
-                    </w:rPr>
-                  </m:ctrlPr>
-                </m:fPr>
-                <m:num>
-                  <m:r>
-                    <w:rPr>
-                      <w:rFonts w:ascii="Cambria Math" w:hAnsi="Cambria Math"/>
-                      <w:sz w:val="24"/>
-                      <w:szCs w:val="24"/>
-                    </w:rPr>
-                    <m:t>8</m:t>
-                  </m:r>
-                </m:num>
-                <m:den>
-                  <m:r>
-                    <w:rPr>
-                      <w:rFonts w:ascii="Cambria Math" w:hAnsi="Cambria Math"/>
-                      <w:sz w:val="24"/>
-                      <w:szCs w:val="24"/>
-                    </w:rPr>
-                    <m:t>7</m:t>
-                  </m:r>
-                </m:den>
-              </m:f>
-              <m:sSub>
-                <m:sSubPr>
-                  <m:ctrlPr>
-                    <w:rPr>
-                      <w:rFonts w:ascii="Cambria Math" w:hAnsi="Cambria Math"/>
-                      <w:i/>
-                      <w:sz w:val="24"/>
-                      <w:szCs w:val="24"/>
-                    </w:rPr>
-                  </m:ctrlPr>
-                </m:sSubPr>
-                <m:e>
-                  <m:r>
-                    <w:rPr>
-                      <w:rFonts w:ascii="Cambria Math" w:hAnsi="Cambria Math"/>
-                      <w:sz w:val="24"/>
-                      <w:szCs w:val="24"/>
-                    </w:rPr>
-                    <m:t>k</m:t>
-                  </m:r>
-                </m:e>
-                <m:sub>
-                  <m:r>
-                    <w:rPr>
-                      <w:rFonts w:ascii="Cambria Math" w:hAnsi="Cambria Math"/>
-                      <w:sz w:val="24"/>
-                      <w:szCs w:val="24"/>
-                    </w:rPr>
-                    <m:t>5</m:t>
-                  </m:r>
-                </m:sub>
-              </m:sSub>
+              </m:d>
               <m:r>
                 <w:rPr>
                   <w:rFonts w:ascii="Cambria Math" w:hAnsi="Cambria Math"/>
@@ -9201,6 +9225,7 @@
     <w:lsdException w:name="HTML Sample" w:semiHidden="1" w:unhideWhenUsed="1"/>
     <w:lsdException w:name="HTML Typewriter" w:semiHidden="1" w:unhideWhenUsed="1"/>
     <w:lsdException w:name="HTML Variable" w:semiHidden="1" w:unhideWhenUsed="1"/>
+    <w:lsdException w:name="Normal Table" w:semiHidden="1" w:unhideWhenUsed="1"/>
     <w:lsdException w:name="annotation subject" w:semiHidden="1" w:unhideWhenUsed="1"/>
     <w:lsdException w:name="No List" w:semiHidden="1" w:unhideWhenUsed="1"/>
     <w:lsdException w:name="Outline List 1" w:semiHidden="1" w:unhideWhenUsed="1"/>
@@ -9247,8 +9272,10 @@
     <w:lsdException w:name="Table Subtle 2" w:semiHidden="1" w:unhideWhenUsed="1"/>
     <w:lsdException w:name="Table Web 1" w:semiHidden="1" w:unhideWhenUsed="1"/>
     <w:lsdException w:name="Table Web 2" w:semiHidden="1" w:unhideWhenUsed="1"/>
+    <w:lsdException w:name="Table Web 3" w:semiHidden="1" w:unhideWhenUsed="1"/>
     <w:lsdException w:name="Balloon Text" w:semiHidden="1" w:unhideWhenUsed="1"/>
     <w:lsdException w:name="Table Grid" w:uiPriority="39"/>
+    <w:lsdException w:name="Table Theme" w:semiHidden="1" w:unhideWhenUsed="1"/>
     <w:lsdException w:name="Placeholder Text" w:semiHidden="1"/>
     <w:lsdException w:name="No Spacing" w:uiPriority="1" w:qFormat="1"/>
     <w:lsdException w:name="Light Shading" w:uiPriority="60"/>

</xml_diff>